<commit_message>
revisi lagi di bab 2
</commit_message>
<xml_diff>
--- a/skripsi/skripsi/surat/surat.docx
+++ b/skripsi/skripsi/surat/surat.docx
@@ -1988,13 +1988,6 @@
       <w:r>
         <w:t>Studi</w:t>
       </w:r>
-      <w:r>
-        <w:rPr>
-          <w:rFonts w:eastAsia="MS Mincho" w:hint="eastAsia"/>
-          <w:lang w:eastAsia="ja-JP"/>
-        </w:rPr>
-        <w:t xml:space="preserve"> Teknik Informatika</w:t>
-      </w:r>
     </w:p>
     <w:p>
       <w:pPr>
@@ -2979,21 +2972,7 @@
         <w:rPr>
           <w:u w:val="single"/>
         </w:rPr>
-        <w:t xml:space="preserve">Fifi </w:t>
-      </w:r>
-      <w:proofErr w:type="spellStart"/>
-      <w:r>
-        <w:rPr>
-          <w:u w:val="single"/>
-        </w:rPr>
-        <w:t>Julfiati</w:t>
-      </w:r>
-      <w:proofErr w:type="spellEnd"/>
-      <w:r>
-        <w:rPr>
-          <w:u w:val="single"/>
-        </w:rPr>
-        <w:t>, A.KS., M.Si</w:t>
+        <w:t>Fifi Julfiati, A.KS., M.Si</w:t>
       </w:r>
       <w:r>
         <w:rPr>

</xml_diff>